<commit_message>
added user comment to report
</commit_message>
<xml_diff>
--- a/reports/Shows by Type.docx
+++ b/reports/Shows by Type.docx
@@ -19,10 +19,128 @@
           </w:r>
           <w:proofErr w:type="spellEnd"/>
         </w:p>
-        <w:p/>
-        <w:p/>
       </w:sdtContent>
     </w:sdt>
+    <w:p>
+      <w:r>
+        <w:rPr>
+          <w:noProof/>
+        </w:rPr>
+        <mc:AlternateContent>
+          <mc:Choice Requires="wps">
+            <w:drawing>
+              <wp:anchor distT="0" distB="0" distL="114300" distR="114300" simplePos="0" relativeHeight="251659264" behindDoc="0" locked="0" layoutInCell="1" allowOverlap="1" wp14:anchorId="662B0DC4" wp14:editId="41294FFE">
+                <wp:simplePos x="0" y="0"/>
+                <wp:positionH relativeFrom="margin">
+                  <wp:align>right</wp:align>
+                </wp:positionH>
+                <wp:positionV relativeFrom="paragraph">
+                  <wp:posOffset>81915</wp:posOffset>
+                </wp:positionV>
+                <wp:extent cx="6118860" cy="693420"/>
+                <wp:effectExtent l="0" t="0" r="15240" b="11430"/>
+                <wp:wrapNone/>
+                <wp:docPr id="1" name="Надпись 1"/>
+                <wp:cNvGraphicFramePr/>
+                <a:graphic xmlns:a="http://schemas.openxmlformats.org/drawingml/2006/main">
+                  <a:graphicData uri="http://schemas.microsoft.com/office/word/2010/wordprocessingShape">
+                    <wps:wsp>
+                      <wps:cNvSpPr txBox="1"/>
+                      <wps:spPr>
+                        <a:xfrm>
+                          <a:off x="0" y="0"/>
+                          <a:ext cx="6118860" cy="693420"/>
+                        </a:xfrm>
+                        <a:prstGeom prst="rect">
+                          <a:avLst/>
+                        </a:prstGeom>
+                        <a:solidFill>
+                          <a:schemeClr val="lt1"/>
+                        </a:solidFill>
+                        <a:ln w="6350">
+                          <a:solidFill>
+                            <a:prstClr val="black"/>
+                          </a:solidFill>
+                        </a:ln>
+                      </wps:spPr>
+                      <wps:txbx>
+                        <w:txbxContent>
+                          <w:sdt>
+                            <w:sdtPr>
+                              <w:id w:val="443511504"/>
+                              <w:placeholder>
+                                <w:docPart w:val="DefaultPlaceholder_-1854013440"/>
+                              </w:placeholder>
+                              <w15:dataBinding w:prefixMappings="xmlns:ns0='urn:microsoft-dynamics-nav/reports/Shows_by_Type/50101/' " w:xpath="/ns0:NavWordReportXmlPart[1]/ns0:RadioShowType[1]/ns0:UserComment[1]" w:storeItemID="{60A1C283-FDA6-45CA-8526-75D182BA9B5B}"/>
+                            </w:sdtPr>
+                            <w:sdtContent>
+                              <w:p>
+                                <w:proofErr w:type="spellStart"/>
+                                <w:r>
+                                  <w:t>UserComment</w:t>
+                                </w:r>
+                                <w:proofErr w:type="spellEnd"/>
+                              </w:p>
+                            </w:sdtContent>
+                          </w:sdt>
+                        </w:txbxContent>
+                      </wps:txbx>
+                      <wps:bodyPr rot="0" spcFirstLastPara="0" vertOverflow="overflow" horzOverflow="overflow" vert="horz" wrap="square" lIns="91440" tIns="45720" rIns="91440" bIns="45720" numCol="1" spcCol="0" rtlCol="0" fromWordArt="0" anchor="t" anchorCtr="0" forceAA="0" compatLnSpc="1">
+                        <a:prstTxWarp prst="textNoShape">
+                          <a:avLst/>
+                        </a:prstTxWarp>
+                        <a:noAutofit/>
+                      </wps:bodyPr>
+                    </wps:wsp>
+                  </a:graphicData>
+                </a:graphic>
+                <wp14:sizeRelH relativeFrom="margin">
+                  <wp14:pctWidth>0</wp14:pctWidth>
+                </wp14:sizeRelH>
+                <wp14:sizeRelV relativeFrom="margin">
+                  <wp14:pctHeight>0</wp14:pctHeight>
+                </wp14:sizeRelV>
+              </wp:anchor>
+            </w:drawing>
+          </mc:Choice>
+          <mc:Fallback>
+            <w:pict>
+              <v:shapetype w14:anchorId="662B0DC4" id="_x0000_t202" coordsize="21600,21600" o:spt="202" path="m,l,21600r21600,l21600,xe">
+                <v:stroke joinstyle="miter"/>
+                <v:path gradientshapeok="t" o:connecttype="rect"/>
+              </v:shapetype>
+              <v:shape id="Надпись 1" o:spid="_x0000_s1026" type="#_x0000_t202" style="position:absolute;margin-left:430.6pt;margin-top:6.45pt;width:481.8pt;height:54.6pt;z-index:251659264;visibility:visible;mso-wrap-style:square;mso-width-percent:0;mso-height-percent:0;mso-wrap-distance-left:9pt;mso-wrap-distance-top:0;mso-wrap-distance-right:9pt;mso-wrap-distance-bottom:0;mso-position-horizontal:right;mso-position-horizontal-relative:margin;mso-position-vertical:absolute;mso-position-vertical-relative:text;mso-width-percent:0;mso-height-percent:0;mso-width-relative:margin;mso-height-relative:margin;v-text-anchor:top" o:gfxdata="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" fillcolor="white [3201]" strokeweight=".5pt">
+                <v:textbox>
+                  <w:txbxContent>
+                    <w:sdt>
+                      <w:sdtPr>
+                        <w:id w:val="443511504"/>
+                        <w:placeholder>
+                          <w:docPart w:val="DefaultPlaceholder_-1854013440"/>
+                        </w:placeholder>
+                        <w15:dataBinding w:prefixMappings="xmlns:ns0='urn:microsoft-dynamics-nav/reports/Shows_by_Type/50101/' " w:xpath="/ns0:NavWordReportXmlPart[1]/ns0:RadioShowType[1]/ns0:UserComment[1]" w:storeItemID="{60A1C283-FDA6-45CA-8526-75D182BA9B5B}"/>
+                      </w:sdtPr>
+                      <w:sdtContent>
+                        <w:p>
+                          <w:proofErr w:type="spellStart"/>
+                          <w:r>
+                            <w:t>UserComment</w:t>
+                          </w:r>
+                          <w:proofErr w:type="spellEnd"/>
+                        </w:p>
+                      </w:sdtContent>
+                    </w:sdt>
+                  </w:txbxContent>
+                </v:textbox>
+                <w10:wrap anchorx="margin"/>
+              </v:shape>
+            </w:pict>
+          </mc:Fallback>
+        </mc:AlternateContent>
+      </w:r>
+    </w:p>
+    <w:p/>
+    <w:p/>
     <w:sdt>
       <w:sdtPr>
         <w:id w:val="347151078"/>
@@ -31,6 +149,7 @@
         </w:placeholder>
         <w15:dataBinding w:prefixMappings="xmlns:ns0='urn:microsoft-dynamics-nav/reports/Shows_by_Type/50101/' " w:xpath="/ns0:NavWordReportXmlPart[1]/ns0:RadioShowType[1]/ns0:Code_RadioShowType[1]" w:storeItemID="{60A1C283-FDA6-45CA-8526-75D182BA9B5B}"/>
       </w:sdtPr>
+      <w:sdtEndPr/>
       <w:sdtContent>
         <w:p>
           <w:proofErr w:type="spellStart"/>
@@ -41,27 +160,6 @@
         </w:p>
       </w:sdtContent>
     </w:sdt>
-    <w:sdt>
-      <w:sdtPr>
-        <w:id w:val="-955332655"/>
-        <w:placeholder>
-          <w:docPart w:val="DefaultPlaceholder_-1854013440"/>
-        </w:placeholder>
-        <w15:dataBinding w:prefixMappings="xmlns:ns0='urn:microsoft-dynamics-nav/reports/Shows_by_Type/50101/' " w:xpath="/ns0:NavWordReportXmlPart[1]/ns0:RadioShowType[1]/ns0:Description_RadioShowType[1]" w:storeItemID="{60A1C283-FDA6-45CA-8526-75D182BA9B5B}"/>
-      </w:sdtPr>
-      <w:sdtContent>
-        <w:p>
-          <w:proofErr w:type="spellStart"/>
-          <w:r>
-            <w:t>Description_RadioShowType</w:t>
-          </w:r>
-          <w:proofErr w:type="spellEnd"/>
-        </w:p>
-        <w:p/>
-        <w:p/>
-        <w:p/>
-      </w:sdtContent>
-    </w:sdt>
     <w:tbl>
       <w:tblPr>
         <w:tblStyle w:val="-42"/>
@@ -69,7 +167,7 @@
         <w:tblLook w:val="04A0" w:firstRow="1" w:lastRow="0" w:firstColumn="1" w:lastColumn="0" w:noHBand="0" w:noVBand="1"/>
       </w:tblPr>
       <w:tblGrid>
-        <w:gridCol w:w="2407"/>
+        <w:gridCol w:w="3384"/>
         <w:gridCol w:w="2407"/>
         <w:gridCol w:w="2407"/>
       </w:tblGrid>
@@ -82,19 +180,36 @@
             <w:cnfStyle w:val="001000000000" w:firstRow="0" w:lastRow="0" w:firstColumn="1" w:lastColumn="0" w:oddVBand="0" w:evenVBand="0" w:oddHBand="0" w:evenHBand="0" w:firstRowFirstColumn="0" w:firstRowLastColumn="0" w:lastRowFirstColumn="0" w:lastRowLastColumn="0"/>
             <w:tcW w:w="2407" w:type="dxa"/>
           </w:tcPr>
-          <w:p>
-            <w:pPr>
-              <w:rPr>
-                <w:lang w:val="en-US"/>
-              </w:rPr>
-            </w:pPr>
-            <w:r>
-              <w:rPr>
-                <w:lang w:val="en-US"/>
-              </w:rPr>
-              <w:t>Name</w:t>
-            </w:r>
-          </w:p>
+          <w:sdt>
+            <w:sdtPr>
+              <w:id w:val="-955332655"/>
+              <w:placeholder>
+                <w:docPart w:val="DefaultPlaceholder_-1854013440"/>
+              </w:placeholder>
+              <w15:dataBinding w:prefixMappings="xmlns:ns0='urn:microsoft-dynamics-nav/reports/Shows_by_Type/50101/' " w:xpath="/ns0:NavWordReportXmlPart[1]/ns0:RadioShowType[1]/ns0:Description_RadioShowType[1]" w:storeItemID="{60A1C283-FDA6-45CA-8526-75D182BA9B5B}"/>
+            </w:sdtPr>
+            <w:sdtEndPr/>
+            <w:sdtContent>
+              <w:p>
+                <w:pPr>
+                  <w:rPr>
+                    <w:lang w:val="en-US"/>
+                  </w:rPr>
+                </w:pPr>
+                <w:proofErr w:type="spellStart"/>
+                <w:r>
+                  <w:t>Description_RadioShowType</w:t>
+                </w:r>
+                <w:proofErr w:type="spellEnd"/>
+                <w:r>
+                  <w:rPr>
+                    <w:lang w:val="en-US"/>
+                  </w:rPr>
+                  <w:t>Name</w:t>
+                </w:r>
+              </w:p>
+            </w:sdtContent>
+          </w:sdt>
         </w:tc>
         <w:tc>
           <w:tcPr>
@@ -137,33 +252,31 @@
       </w:tr>
       <w:sdt>
         <w:sdtPr>
-          <w:id w:val="-1395194557"/>
-          <w15:dataBinding w:prefixMappings="xmlns:ns0='urn:microsoft-dynamics-nav/reports/Shows_by_Type/50101/'" w:xpath="/ns0:NavWordReportXmlPart[1]/ns0:RadioShowType" w:storeItemID="{60A1C283-FDA6-45CA-8526-75D182BA9B5B}"/>
-          <w15:repeatingSection/>
-          <w:alias w:val="#Nav: /RadioShowType"/>
-          <w:tag w:val="#Nav: Shows_by_Type/50101"/>
-        </w:sdtPr>
-        <w:sdtEndPr>
           <w:rPr>
             <w:b w:val="0"/>
             <w:bCs w:val="0"/>
           </w:rPr>
-        </w:sdtEndPr>
+          <w:alias w:val="#Nav: /RadioShowType"/>
+          <w:tag w:val="#Nav: Shows_by_Type/50101"/>
+          <w:id w:val="-1395194557"/>
+          <w15:dataBinding w:prefixMappings="xmlns:ns0='urn:microsoft-dynamics-nav/reports/Shows_by_Type/50101/' " w:xpath="/ns0:NavWordReportXmlPart[1]/ns0:RadioShowType" w:storeItemID="{60A1C283-FDA6-45CA-8526-75D182BA9B5B}"/>
+          <w15:repeatingSection/>
+        </w:sdtPr>
+        <w:sdtEndPr/>
         <w:sdtContent>
           <w:sdt>
             <w:sdtPr>
+              <w:rPr>
+                <w:b w:val="0"/>
+                <w:bCs w:val="0"/>
+              </w:rPr>
               <w:id w:val="320779559"/>
               <w:placeholder>
                 <w:docPart w:val="39503CCACE444131A1B0243FB45C541E"/>
               </w:placeholder>
               <w15:repeatingSectionItem/>
             </w:sdtPr>
-            <w:sdtEndPr>
-              <w:rPr>
-                <w:b w:val="0"/>
-                <w:bCs w:val="0"/>
-              </w:rPr>
-            </w:sdtEndPr>
+            <w:sdtEndPr/>
             <w:sdtContent>
               <w:tr>
                 <w:trPr>
@@ -171,14 +284,24 @@
                 </w:trPr>
                 <w:sdt>
                   <w:sdtPr>
+                    <w:rPr>
+                      <w:b w:val="0"/>
+                      <w:bCs w:val="0"/>
+                    </w:rPr>
+                    <w:alias w:val="#Nav: /RadioShowType/RadioShow/Name_RadioShow"/>
+                    <w:tag w:val="#Nav: Shows_by_Type/50101"/>
                     <w:id w:val="-626240658"/>
                     <w:placeholder>
                       <w:docPart w:val="1D2B266977844846BC5D4C30FBB4A873"/>
                     </w:placeholder>
                     <w15:dataBinding w:prefixMappings="xmlns:ns0='urn:microsoft-dynamics-nav/reports/Shows_by_Type/50101/' " w:xpath="/ns0:NavWordReportXmlPart[1]/ns0:RadioShowType[1]/ns0:RadioShow[1]/ns0:Name_RadioShow[1]" w:storeItemID="{60A1C283-FDA6-45CA-8526-75D182BA9B5B}"/>
-                    <w:alias w:val="#Nav: /RadioShowType/RadioShow/Name_RadioShow"/>
-                    <w:tag w:val="#Nav: Shows_by_Type/50101"/>
                   </w:sdtPr>
+                  <w:sdtEndPr>
+                    <w:rPr>
+                      <w:b/>
+                      <w:bCs/>
+                    </w:rPr>
+                  </w:sdtEndPr>
                   <w:sdtContent>
                     <w:tc>
                       <w:tcPr>
@@ -197,14 +320,15 @@
                 </w:sdt>
                 <w:sdt>
                   <w:sdtPr>
+                    <w:alias w:val="#Nav: /RadioShowType/RadioShow/No_RadioShow"/>
+                    <w:tag w:val="#Nav: Shows_by_Type/50101"/>
                     <w:id w:val="1823306590"/>
                     <w:placeholder>
                       <w:docPart w:val="1D2B266977844846BC5D4C30FBB4A873"/>
                     </w:placeholder>
                     <w15:dataBinding w:prefixMappings="xmlns:ns0='urn:microsoft-dynamics-nav/reports/Shows_by_Type/50101/' " w:xpath="/ns0:NavWordReportXmlPart[1]/ns0:RadioShowType[1]/ns0:RadioShow[1]/ns0:No_RadioShow[1]" w:storeItemID="{60A1C283-FDA6-45CA-8526-75D182BA9B5B}"/>
-                    <w:alias w:val="#Nav: /RadioShowType/RadioShow/No_RadioShow"/>
-                    <w:tag w:val="#Nav: Shows_by_Type/50101"/>
                   </w:sdtPr>
+                  <w:sdtEndPr/>
                   <w:sdtContent>
                     <w:tc>
                       <w:tcPr>
@@ -225,14 +349,15 @@
                 </w:sdt>
                 <w:sdt>
                   <w:sdtPr>
+                    <w:alias w:val="#Nav: /RadioShowType/RadioShow/RunTime_RadioShow"/>
+                    <w:tag w:val="#Nav: Shows_by_Type/50101"/>
                     <w:id w:val="915443595"/>
                     <w:placeholder>
                       <w:docPart w:val="1D2B266977844846BC5D4C30FBB4A873"/>
                     </w:placeholder>
                     <w15:dataBinding w:prefixMappings="xmlns:ns0='urn:microsoft-dynamics-nav/reports/Shows_by_Type/50101/' " w:xpath="/ns0:NavWordReportXmlPart[1]/ns0:RadioShowType[1]/ns0:RadioShow[1]/ns0:RunTime_RadioShow[1]" w:storeItemID="{60A1C283-FDA6-45CA-8526-75D182BA9B5B}"/>
-                    <w:alias w:val="#Nav: /RadioShowType/RadioShow/RunTime_RadioShow"/>
-                    <w:tag w:val="#Nav: Shows_by_Type/50101"/>
                   </w:sdtPr>
+                  <w:sdtEndPr/>
                   <w:sdtContent>
                     <w:tc>
                       <w:tcPr>
@@ -900,21 +1025,21 @@
     <w:charset w:val="CC"/>
     <w:family w:val="swiss"/>
     <w:pitch w:val="variable"/>
-    <w:sig w:usb0="E0002AFF" w:usb1="4000ACFF" w:usb2="00000001" w:usb3="00000000" w:csb0="000001FF" w:csb1="00000000"/>
+    <w:sig w:usb0="E0002EFF" w:usb1="C000247B" w:usb2="00000009" w:usb3="00000000" w:csb0="000001FF" w:csb1="00000000"/>
   </w:font>
   <w:font w:name="Times New Roman">
     <w:panose1 w:val="02020603050405020304"/>
     <w:charset w:val="CC"/>
     <w:family w:val="roman"/>
     <w:pitch w:val="variable"/>
-    <w:sig w:usb0="E0002AFF" w:usb1="C0007843" w:usb2="00000009" w:usb3="00000000" w:csb0="000001FF" w:csb1="00000000"/>
+    <w:sig w:usb0="E0002AFF" w:usb1="C0007841" w:usb2="00000009" w:usb3="00000000" w:csb0="000001FF" w:csb1="00000000"/>
   </w:font>
   <w:font w:name="Calibri Light">
     <w:panose1 w:val="020F0302020204030204"/>
     <w:charset w:val="CC"/>
     <w:family w:val="swiss"/>
     <w:pitch w:val="variable"/>
-    <w:sig w:usb0="A0002AEF" w:usb1="4000207B" w:usb2="00000000" w:usb3="00000000" w:csb0="000001FF" w:csb1="00000000"/>
+    <w:sig w:usb0="E0002AFF" w:usb1="C000247B" w:usb2="00000009" w:usb3="00000000" w:csb0="000001FF" w:csb1="00000000"/>
   </w:font>
 </w:fonts>
 </file>
@@ -935,9 +1060,11 @@
   </w:compat>
   <w:rsids>
     <w:rsidRoot w:val="00864D9F"/>
+    <w:rsid w:val="001A5481"/>
     <w:rsid w:val="00864D9F"/>
     <w:rsid w:val="00CA7846"/>
     <w:rsid w:val="00D4271A"/>
+    <w:rsid w:val="00D71E7F"/>
     <w:rsid w:val="00EF5F07"/>
   </w:rsids>
   <m:mathPr>
@@ -1400,16 +1527,10 @@
   <w:style w:type="paragraph" w:customStyle="1" w:styleId="39503CCACE444131A1B0243FB45C541E">
     <w:name w:val="39503CCACE444131A1B0243FB45C541E"/>
     <w:rsid w:val="00CA7846"/>
-    <w:rPr>
-      <w:lang w:val="ru-UA" w:eastAsia="ru-UA"/>
-    </w:rPr>
   </w:style>
   <w:style w:type="paragraph" w:customStyle="1" w:styleId="1D2B266977844846BC5D4C30FBB4A873">
     <w:name w:val="1D2B266977844846BC5D4C30FBB4A873"/>
     <w:rsid w:val="00CA7846"/>
-    <w:rPr>
-      <w:lang w:val="ru-UA" w:eastAsia="ru-UA"/>
-    </w:rPr>
   </w:style>
 </w:styles>
 </file>
@@ -1716,9 +1837,7 @@
 </a:theme>
 </file>
 
-<file path=customXml/item1.xml>��< ? x m l   v e r s i o n = " 1 . 0 "   e n c o d i n g = " u t f - 1 6 " ? > - 
- < N a v W o r d R e p o r t X m l P a r t   x m l n s = " u r n : m i c r o s o f t - d y n a m i c s - n a v / r e p o r t s / S h o w s _ b y _ T y p e / 5 0 1 0 1 / " > +<file path=customXml/item1.xml>��< ? x m l   v e r s i o n = " 1 . 0 "   e n c o d i n g = " u t f - 1 6 " ? > < N a v W o r d R e p o r t X m l P a r t   x m l n s = " u r n : m i c r o s o f t - d y n a m i c s - n a v / r e p o r t s / S h o w s _ b y _ T y p e / 5 0 1 0 1 / " >   
      < L a b e l s >   

</xml_diff>